<commit_message>
funktioniert jetzt auch auf browser
</commit_message>
<xml_diff>
--- a/robert_radu_inhaltsverzeichnis.docx
+++ b/robert_radu_inhaltsverzeichnis.docx
@@ -18,6 +18,40 @@
     </w:p>
     <w:p>
       <w:pPr>
+        <w:ind w:firstLine="720"/>
+        <w:rPr>
+          <w:lang w:val="de-AT"/>
+        </w:rPr>
+      </w:pPr>
+      <w:r>
+        <w:rPr>
+          <w:lang w:val="de-AT"/>
+        </w:rPr>
+        <w:t>L</w:t>
+      </w:r>
+      <w:r>
+        <w:rPr>
+          <w:lang w:val="de-AT"/>
+        </w:rPr>
+        <w:t>inux</w:t>
+      </w:r>
+    </w:p>
+    <w:p>
+      <w:pPr>
+        <w:ind w:firstLine="720"/>
+        <w:rPr>
+          <w:lang w:val="de-AT"/>
+        </w:rPr>
+      </w:pPr>
+      <w:r>
+        <w:rPr>
+          <w:lang w:val="de-AT"/>
+        </w:rPr>
+        <w:t>protokolle</w:t>
+      </w:r>
+    </w:p>
+    <w:p>
+      <w:pPr>
         <w:rPr>
           <w:lang w:val="de-AT"/>
         </w:rPr>
@@ -27,29 +61,139 @@
           <w:lang w:val="de-AT"/>
         </w:rPr>
         <w:tab/>
-        <w:t>(Lora)</w:t>
-      </w:r>
-    </w:p>
-    <w:p>
-      <w:pPr>
-        <w:rPr>
-          <w:lang w:val="de-AT"/>
-        </w:rPr>
-      </w:pPr>
+      </w:r>
       <w:r>
         <w:rPr>
           <w:lang w:val="de-AT"/>
         </w:rPr>
         <w:tab/>
       </w:r>
-      <w:proofErr w:type="spellStart"/>
-      <w:r>
-        <w:rPr>
-          <w:lang w:val="de-AT"/>
-        </w:rPr>
-        <w:t>gateway</w:t>
-      </w:r>
-      <w:proofErr w:type="spellEnd"/>
+      <w:r>
+        <w:rPr>
+          <w:lang w:val="de-AT"/>
+        </w:rPr>
+        <w:t>http</w:t>
+      </w:r>
+    </w:p>
+    <w:p>
+      <w:pPr>
+        <w:rPr>
+          <w:lang w:val="de-AT"/>
+        </w:rPr>
+      </w:pPr>
+      <w:r>
+        <w:rPr>
+          <w:lang w:val="de-AT"/>
+        </w:rPr>
+        <w:tab/>
+      </w:r>
+      <w:r>
+        <w:rPr>
+          <w:lang w:val="de-AT"/>
+        </w:rPr>
+        <w:tab/>
+      </w:r>
+      <w:r>
+        <w:rPr>
+          <w:lang w:val="de-AT"/>
+        </w:rPr>
+        <w:t>websocket</w:t>
+      </w:r>
+    </w:p>
+    <w:p>
+      <w:pPr>
+        <w:rPr>
+          <w:lang w:val="de-AT"/>
+        </w:rPr>
+      </w:pPr>
+      <w:r>
+        <w:rPr>
+          <w:lang w:val="de-AT"/>
+        </w:rPr>
+        <w:tab/>
+        <w:t>php-ratchet</w:t>
+      </w:r>
+      <w:r>
+        <w:rPr>
+          <w:lang w:val="de-AT"/>
+        </w:rPr>
+        <w:t xml:space="preserve">, </w:t>
+      </w:r>
+      <w:r>
+        <w:rPr>
+          <w:lang w:val="de-AT"/>
+        </w:rPr>
+        <w:t>Server</w:t>
+      </w:r>
+      <w:r>
+        <w:rPr>
+          <w:lang w:val="de-AT"/>
+        </w:rPr>
+        <w:t>seite</w:t>
+      </w:r>
+    </w:p>
+    <w:p>
+      <w:pPr>
+        <w:rPr>
+          <w:lang w:val="de-AT"/>
+        </w:rPr>
+      </w:pPr>
+      <w:r>
+        <w:rPr>
+          <w:lang w:val="de-AT"/>
+        </w:rPr>
+        <w:tab/>
+      </w:r>
+      <w:r>
+        <w:rPr>
+          <w:lang w:val="de-AT"/>
+        </w:rPr>
+        <w:t>jquery-J</w:t>
+      </w:r>
+      <w:r>
+        <w:rPr>
+          <w:lang w:val="de-AT"/>
+        </w:rPr>
+        <w:t>avaScript</w:t>
+      </w:r>
+      <w:r>
+        <w:rPr>
+          <w:lang w:val="de-AT"/>
+        </w:rPr>
+        <w:t xml:space="preserve">, </w:t>
+      </w:r>
+      <w:r>
+        <w:rPr>
+          <w:lang w:val="de-AT"/>
+        </w:rPr>
+        <w:t>Client</w:t>
+      </w:r>
+      <w:r>
+        <w:rPr>
+          <w:lang w:val="de-AT"/>
+        </w:rPr>
+        <w:t>seite</w:t>
+      </w:r>
+    </w:p>
+    <w:p>
+      <w:pPr>
+        <w:rPr>
+          <w:lang w:val="de-AT"/>
+        </w:rPr>
+      </w:pPr>
+      <w:r>
+        <w:rPr>
+          <w:lang w:val="de-AT"/>
+        </w:rPr>
+        <w:tab/>
+      </w:r>
+      <w:r>
+        <w:rPr>
+          <w:lang w:val="de-AT"/>
+        </w:rPr>
+        <w:tab/>
+        <w:t>json</w:t>
+      </w:r>
     </w:p>
     <w:p>
       <w:pPr>
@@ -58,78 +202,38 @@
           <w:lang w:val="de-AT"/>
         </w:rPr>
       </w:pPr>
-      <w:proofErr w:type="spellStart"/>
-      <w:r>
-        <w:rPr>
-          <w:lang w:val="de-AT"/>
-        </w:rPr>
-        <w:t>raspberry</w:t>
-      </w:r>
-      <w:proofErr w:type="spellEnd"/>
-      <w:r>
-        <w:rPr>
-          <w:lang w:val="de-AT"/>
-        </w:rPr>
-        <w:t xml:space="preserve"> </w:t>
-      </w:r>
-      <w:proofErr w:type="spellStart"/>
-      <w:r>
-        <w:rPr>
-          <w:lang w:val="de-AT"/>
-        </w:rPr>
-        <w:t>pi</w:t>
-      </w:r>
-      <w:proofErr w:type="spellEnd"/>
-      <w:r>
-        <w:rPr>
-          <w:lang w:val="de-AT"/>
-        </w:rPr>
-        <w:t xml:space="preserve"> </w:t>
-      </w:r>
-      <w:proofErr w:type="spellStart"/>
-      <w:r>
-        <w:rPr>
-          <w:lang w:val="de-AT"/>
-        </w:rPr>
-        <w:t>zero</w:t>
-      </w:r>
-      <w:proofErr w:type="spellEnd"/>
-    </w:p>
-    <w:p>
-      <w:pPr>
-        <w:ind w:firstLine="720"/>
-        <w:rPr>
-          <w:lang w:val="de-AT"/>
-        </w:rPr>
-      </w:pPr>
-      <w:r>
-        <w:rPr>
-          <w:lang w:val="de-AT"/>
-        </w:rPr>
-        <w:t xml:space="preserve">Unterschiede zwischen </w:t>
-      </w:r>
-      <w:proofErr w:type="spellStart"/>
-      <w:r>
-        <w:rPr>
-          <w:lang w:val="de-AT"/>
-        </w:rPr>
-        <w:t>windows</w:t>
-      </w:r>
-      <w:proofErr w:type="spellEnd"/>
-      <w:r>
-        <w:rPr>
-          <w:lang w:val="de-AT"/>
-        </w:rPr>
-        <w:t xml:space="preserve"> und </w:t>
-      </w:r>
-      <w:proofErr w:type="spellStart"/>
-      <w:r>
-        <w:rPr>
-          <w:lang w:val="de-AT"/>
-        </w:rPr>
-        <w:t>linux</w:t>
-      </w:r>
-      <w:proofErr w:type="spellEnd"/>
+      <w:r>
+        <w:rPr>
+          <w:lang w:val="de-AT"/>
+        </w:rPr>
+        <w:t xml:space="preserve">Gateway </w:t>
+      </w:r>
+      <w:r>
+        <w:rPr>
+          <w:lang w:val="de-AT"/>
+        </w:rPr>
+        <w:t>Kommunikation</w:t>
+      </w:r>
+      <w:r>
+        <w:rPr>
+          <w:lang w:val="de-AT"/>
+        </w:rPr>
+        <w:t>/Verbindungsaufbau</w:t>
+      </w:r>
+    </w:p>
+    <w:p>
+      <w:pPr>
+        <w:rPr>
+          <w:lang w:val="de-AT"/>
+        </w:rPr>
+      </w:pPr>
+    </w:p>
+    <w:p>
+      <w:pPr>
+        <w:rPr>
+          <w:lang w:val="de-AT"/>
+        </w:rPr>
+      </w:pPr>
     </w:p>
     <w:p>
       <w:pPr>
@@ -142,140 +246,62 @@
           <w:lang w:val="de-AT"/>
         </w:rPr>
         <w:tab/>
-        <w:t>http</w:t>
-      </w:r>
-    </w:p>
-    <w:p>
-      <w:pPr>
-        <w:rPr>
-          <w:lang w:val="de-AT"/>
-        </w:rPr>
-      </w:pPr>
-      <w:r>
-        <w:rPr>
-          <w:lang w:val="de-AT"/>
-        </w:rPr>
-        <w:tab/>
-        <w:t>websocket</w:t>
-      </w:r>
-    </w:p>
-    <w:p>
-      <w:pPr>
-        <w:rPr>
-          <w:lang w:val="de-AT"/>
-        </w:rPr>
-      </w:pPr>
-      <w:r>
-        <w:rPr>
-          <w:lang w:val="de-AT"/>
-        </w:rPr>
-        <w:tab/>
-      </w:r>
-      <w:proofErr w:type="spellStart"/>
-      <w:r>
-        <w:rPr>
-          <w:lang w:val="de-AT"/>
-        </w:rPr>
-        <w:t>server</w:t>
-      </w:r>
-      <w:proofErr w:type="spellEnd"/>
-    </w:p>
-    <w:p>
-      <w:pPr>
-        <w:rPr>
-          <w:lang w:val="de-AT"/>
-        </w:rPr>
-      </w:pPr>
-      <w:r>
-        <w:rPr>
-          <w:lang w:val="de-AT"/>
-        </w:rPr>
-        <w:tab/>
-      </w:r>
-      <w:proofErr w:type="spellStart"/>
-      <w:r>
-        <w:rPr>
-          <w:lang w:val="de-AT"/>
-        </w:rPr>
-        <w:t>php-ratchet</w:t>
-      </w:r>
-      <w:proofErr w:type="spellEnd"/>
-    </w:p>
-    <w:p>
-      <w:pPr>
-        <w:rPr>
-          <w:lang w:val="de-AT"/>
-        </w:rPr>
-      </w:pPr>
-      <w:r>
-        <w:rPr>
-          <w:lang w:val="de-AT"/>
-        </w:rPr>
-        <w:tab/>
-      </w:r>
-      <w:proofErr w:type="spellStart"/>
-      <w:r>
-        <w:rPr>
-          <w:lang w:val="de-AT"/>
-        </w:rPr>
-        <w:t>client</w:t>
-      </w:r>
-      <w:proofErr w:type="spellEnd"/>
-    </w:p>
-    <w:p>
-      <w:pPr>
-        <w:rPr>
-          <w:lang w:val="de-AT"/>
-        </w:rPr>
-      </w:pPr>
-      <w:r>
-        <w:rPr>
-          <w:lang w:val="de-AT"/>
-        </w:rPr>
-        <w:tab/>
-      </w:r>
-      <w:proofErr w:type="spellStart"/>
-      <w:r>
-        <w:rPr>
-          <w:lang w:val="de-AT"/>
-        </w:rPr>
-        <w:t>javascript</w:t>
-      </w:r>
-      <w:proofErr w:type="spellEnd"/>
-    </w:p>
-    <w:p>
-      <w:pPr>
-        <w:ind w:firstLine="720"/>
-        <w:rPr>
-          <w:lang w:val="de-AT"/>
-        </w:rPr>
-      </w:pPr>
-      <w:proofErr w:type="spellStart"/>
-      <w:r>
-        <w:rPr>
-          <w:lang w:val="de-AT"/>
-        </w:rPr>
-        <w:t>kommunikation</w:t>
-      </w:r>
-      <w:proofErr w:type="spellEnd"/>
-      <w:r>
-        <w:rPr>
-          <w:lang w:val="de-AT"/>
-        </w:rPr>
-        <w:t xml:space="preserve"> zwischen den beiden</w:t>
-      </w:r>
-    </w:p>
-    <w:p>
-      <w:pPr>
-        <w:rPr>
-          <w:lang w:val="de-AT"/>
-        </w:rPr>
-      </w:pPr>
-      <w:r>
-        <w:rPr>
-          <w:lang w:val="de-AT"/>
-        </w:rPr>
-        <w:tab/>
+      </w:r>
+    </w:p>
+    <w:p>
+      <w:pPr>
+        <w:rPr>
+          <w:lang w:val="de-AT"/>
+        </w:rPr>
+      </w:pPr>
+      <w:r>
+        <w:rPr>
+          <w:lang w:val="de-AT"/>
+        </w:rPr>
+        <w:t>Quellen angeben z</w:t>
+      </w:r>
+      <w:r>
+        <w:rPr>
+          <w:lang w:val="de-AT"/>
+        </w:rPr>
+        <w:t>.B.</w:t>
+      </w:r>
+      <w:r>
+        <w:rPr>
+          <w:lang w:val="de-AT"/>
+        </w:rPr>
+        <w:t xml:space="preserve"> bei http</w:t>
+      </w:r>
+      <w:r>
+        <w:rPr>
+          <w:lang w:val="de-AT"/>
+        </w:rPr>
+        <w:t xml:space="preserve">, wie bei </w:t>
+      </w:r>
+      <w:r>
+        <w:rPr>
+          <w:lang w:val="de-AT"/>
+        </w:rPr>
+        <w:t>Vorlage</w:t>
+      </w:r>
+    </w:p>
+    <w:p>
+      <w:pPr>
+        <w:rPr>
+          <w:lang w:val="de-AT"/>
+        </w:rPr>
+      </w:pPr>
+      <w:r>
+        <w:rPr>
+          <w:lang w:val="de-AT"/>
+        </w:rPr>
+        <w:t xml:space="preserve">5-10 </w:t>
+      </w:r>
+      <w:r>
+        <w:rPr>
+          <w:lang w:val="de-AT"/>
+        </w:rPr>
+        <w:t>Seiten</w:t>
       </w:r>
     </w:p>
     <w:sectPr>
@@ -714,6 +740,74 @@
     <w:semiHidden/>
     <w:unhideWhenUsed/>
   </w:style>
+  <w:style w:type="character" w:styleId="Kommentarzeichen">
+    <w:name w:val="annotation reference"/>
+    <w:basedOn w:val="Absatz-Standardschriftart"/>
+    <w:uiPriority w:val="99"/>
+    <w:semiHidden/>
+    <w:unhideWhenUsed/>
+    <w:rsid w:val="003E0D6D"/>
+    <w:rPr>
+      <w:sz w:val="16"/>
+      <w:szCs w:val="16"/>
+    </w:rPr>
+  </w:style>
+  <w:style w:type="paragraph" w:styleId="Kommentartext">
+    <w:name w:val="annotation text"/>
+    <w:basedOn w:val="Standard"/>
+    <w:link w:val="KommentartextZchn"/>
+    <w:uiPriority w:val="99"/>
+    <w:semiHidden/>
+    <w:unhideWhenUsed/>
+    <w:rsid w:val="003E0D6D"/>
+    <w:pPr>
+      <w:spacing w:line="240" w:lineRule="auto"/>
+    </w:pPr>
+    <w:rPr>
+      <w:sz w:val="20"/>
+      <w:szCs w:val="20"/>
+    </w:rPr>
+  </w:style>
+  <w:style w:type="character" w:customStyle="1" w:styleId="KommentartextZchn">
+    <w:name w:val="Kommentartext Zchn"/>
+    <w:basedOn w:val="Absatz-Standardschriftart"/>
+    <w:link w:val="Kommentartext"/>
+    <w:uiPriority w:val="99"/>
+    <w:semiHidden/>
+    <w:rsid w:val="003E0D6D"/>
+    <w:rPr>
+      <w:sz w:val="20"/>
+      <w:szCs w:val="20"/>
+    </w:rPr>
+  </w:style>
+  <w:style w:type="paragraph" w:styleId="Kommentarthema">
+    <w:name w:val="annotation subject"/>
+    <w:basedOn w:val="Kommentartext"/>
+    <w:next w:val="Kommentartext"/>
+    <w:link w:val="KommentarthemaZchn"/>
+    <w:uiPriority w:val="99"/>
+    <w:semiHidden/>
+    <w:unhideWhenUsed/>
+    <w:rsid w:val="003E0D6D"/>
+    <w:rPr>
+      <w:b/>
+      <w:bCs/>
+    </w:rPr>
+  </w:style>
+  <w:style w:type="character" w:customStyle="1" w:styleId="KommentarthemaZchn">
+    <w:name w:val="Kommentarthema Zchn"/>
+    <w:basedOn w:val="KommentartextZchn"/>
+    <w:link w:val="Kommentarthema"/>
+    <w:uiPriority w:val="99"/>
+    <w:semiHidden/>
+    <w:rsid w:val="003E0D6D"/>
+    <w:rPr>
+      <w:b/>
+      <w:bCs/>
+      <w:sz w:val="20"/>
+      <w:szCs w:val="20"/>
+    </w:rPr>
+  </w:style>
 </w:styles>
 </file>
 

</xml_diff>